<commit_message>
added data and exploration of the sentiment classfication of imdb movies use case
</commit_message>
<xml_diff>
--- a/Resources/Natural Language Processing Resources.docx
+++ b/Resources/Natural Language Processing Resources.docx
@@ -8,6 +8,11 @@
       </w:r>
     </w:p>
     <w:p>
+      <w:pPr>
+        <w:rPr>
+          <w:rStyle w:val="Hyperlink"/>
+        </w:rPr>
+      </w:pPr>
       <w:hyperlink r:id="rId4" w:history="1">
         <w:r>
           <w:rPr>
@@ -18,7 +23,82 @@
       </w:hyperlink>
     </w:p>
     <w:p>
-      <w:hyperlink r:id="rId5" w:tgtFrame="_blank" w:history="1">
+      <w:hyperlink r:id="rId5" w:history="1">
+        <w:r>
+          <w:rPr>
+            <w:rStyle w:val="Hyperlink"/>
+          </w:rPr>
+          <w:t>https://machinelearningmastery.com/natural-language-processing/</w:t>
+        </w:r>
+      </w:hyperlink>
+    </w:p>
+    <w:p>
+      <w:hyperlink r:id="rId6" w:history="1">
+        <w:r>
+          <w:rPr>
+            <w:rStyle w:val="Hyperlink"/>
+          </w:rPr>
+          <w:t>https://machinelearningmastery.com/applications-of-deep-learning-for-natural-language-processing/</w:t>
+        </w:r>
+      </w:hyperlink>
+    </w:p>
+    <w:p>
+      <w:hyperlink r:id="rId7" w:history="1">
+        <w:r>
+          <w:rPr>
+            <w:rStyle w:val="Hyperlink"/>
+          </w:rPr>
+          <w:t>https://machinelearningmastery.com/books-on-natural-language-processing/</w:t>
+        </w:r>
+      </w:hyperlink>
+    </w:p>
+    <w:p>
+      <w:hyperlink r:id="rId8" w:history="1">
+        <w:r>
+          <w:rPr>
+            <w:rStyle w:val="Hyperlink"/>
+          </w:rPr>
+          <w:t>https://machinelearningmastery.com/datasets-natural-language-processing/</w:t>
+        </w:r>
+      </w:hyperlink>
+    </w:p>
+    <w:p>
+      <w:hyperlink r:id="rId9" w:history="1">
+        <w:r>
+          <w:rPr>
+            <w:rStyle w:val="Hyperlink"/>
+          </w:rPr>
+          <w:t>https://www.figure-eight.com/data-for-everyone</w:t>
+        </w:r>
+      </w:hyperlink>
+      <w:hyperlink r:id="rId10" w:history="1">
+        <w:r>
+          <w:rPr>
+            <w:rStyle w:val="Hyperlink"/>
+          </w:rPr>
+          <w:t>/</w:t>
+        </w:r>
+      </w:hyperlink>
+    </w:p>
+    <w:p>
+      <w:hyperlink r:id="rId11" w:history="1">
+        <w:r>
+          <w:rPr>
+            <w:rStyle w:val="Hyperlink"/>
+          </w:rPr>
+          <w:t>https://machinelearningmastery.com/crash-course-deep-learning-natural-language-processing/</w:t>
+        </w:r>
+      </w:hyperlink>
+    </w:p>
+    <w:p>
+      <w:bookmarkStart w:id="0" w:name="_GoBack"/>
+      <w:bookmarkEnd w:id="0"/>
+    </w:p>
+    <w:p/>
+    <w:p/>
+    <w:p/>
+    <w:p>
+      <w:hyperlink r:id="rId12" w:tgtFrame="_blank" w:history="1">
         <w:r>
           <w:rPr>
             <w:rStyle w:val="normaltextrun"/>
@@ -31,7 +111,7 @@
       </w:hyperlink>
     </w:p>
     <w:p>
-      <w:hyperlink r:id="rId6" w:history="1">
+      <w:hyperlink r:id="rId13" w:history="1">
         <w:r>
           <w:rPr>
             <w:rStyle w:val="Hyperlink"/>
@@ -41,7 +121,7 @@
       </w:hyperlink>
     </w:p>
     <w:p>
-      <w:hyperlink r:id="rId7" w:history="1">
+      <w:hyperlink r:id="rId14" w:history="1">
         <w:r>
           <w:rPr>
             <w:rStyle w:val="Hyperlink"/>
@@ -51,7 +131,7 @@
       </w:hyperlink>
     </w:p>
     <w:p>
-      <w:hyperlink r:id="rId8" w:history="1">
+      <w:hyperlink r:id="rId15" w:history="1">
         <w:r>
           <w:rPr>
             <w:rStyle w:val="Hyperlink"/>
@@ -60,10 +140,7 @@
         </w:r>
       </w:hyperlink>
     </w:p>
-    <w:p>
-      <w:bookmarkStart w:id="0" w:name="_GoBack"/>
-      <w:bookmarkEnd w:id="0"/>
-    </w:p>
+    <w:p/>
     <w:sectPr>
       <w:pgSz w:w="11906" w:h="16838"/>
       <w:pgMar w:top="1440" w:right="1440" w:bottom="1440" w:left="1440" w:header="708" w:footer="708" w:gutter="0"/>
@@ -475,7 +552,6 @@
   <w:style w:type="character" w:default="1" w:styleId="DefaultParagraphFont">
     <w:name w:val="Default Paragraph Font"/>
     <w:uiPriority w:val="1"/>
-    <w:semiHidden/>
     <w:unhideWhenUsed/>
   </w:style>
   <w:style w:type="table" w:default="1" w:styleId="TableNormal">

</xml_diff>